<commit_message>
commit with test report
</commit_message>
<xml_diff>
--- a/Final copy Mid sem eval report.docx
+++ b/Final copy Mid sem eval report.docx
@@ -696,40 +696,70 @@
           <w:sz w:val="24"/>
           <w:szCs w:val="24"/>
         </w:rPr>
-        <w:t xml:space="preserve">The aim of this project is to monitor the human Health care on an Android application, by using Heart beat sensors, Temperature sensor and Raspberry pi 2 with a Tenda module. The Heart beat sensors generate an analog voltage output depending on the blood pumping rate .This output is then converted into a digital value by using an ADC and displayed on a Monitor or this can be directly interfaced to laptop .Later this value is sent to an Android application which generates real time alerts indicating the various users. We propose this system as this idea was brainstormed by referring to various IEEE papers and by using suitable ideas from them and also we have added some additional attractive features to the system such as providing an Amazon web services at the backend, which can be further used for data analysis and also ensures that the Android Application sends an Email alert with the location of the user by using the user’s phone’s GPS. The field of Body Sensor Network (BSN) is very useful in constantly monitoring the body’s movements in rehabilitation </w:t>
-      </w:r>
-      <w:r>
-        <w:rPr>
-          <w:rFonts w:ascii="Times New Roman" w:hAnsi="Times New Roman" w:cs="Times New Roman"/>
-          <w:sz w:val="24"/>
-          <w:szCs w:val="24"/>
-        </w:rPr>
-        <w:t>activities</w:t>
-      </w:r>
-      <w:r>
-        <w:rPr>
-          <w:rFonts w:ascii="Times New Roman" w:hAnsi="Times New Roman" w:cs="Times New Roman"/>
-          <w:sz w:val="24"/>
-          <w:szCs w:val="24"/>
-        </w:rPr>
-        <w:t>. The Android application also provides persistent storage by keeping a history of previous readings that it received. This makes sure that ADL i</w:t>
-      </w:r>
-      <w:r>
-        <w:rPr>
-          <w:rFonts w:ascii="Times New Roman" w:hAnsi="Times New Roman" w:cs="Times New Roman"/>
-          <w:sz w:val="24"/>
-          <w:szCs w:val="24"/>
-        </w:rPr>
-        <w:t xml:space="preserve">.e. activity of daily living </w:t>
-      </w:r>
-      <w:r>
-        <w:rPr>
-          <w:rFonts w:ascii="Times New Roman" w:hAnsi="Times New Roman" w:cs="Times New Roman"/>
-          <w:sz w:val="24"/>
-          <w:szCs w:val="24"/>
-        </w:rPr>
-        <w:t>is monitored on a long term basis.  Our view of embedded health assessment is the on-going assessment of health changes based on an individual's, behavior and activity patterns and baseline health conditions. Sensors embedded in the environment are used to collect behavior and activity patterns for the purpose of detecting health changes. Early detection is the key to promoting health, independence, and function as people age.</w:t>
-      </w:r>
+        <w:t xml:space="preserve">Monitoring healthcare in current generation is to be given an utmost importance. Diseases are the brutal hurdles to human beneficiary. One amongst the brutal illnesses is the Alzheimer’s and Quadriplegia </w:t>
+      </w:r>
+      <w:r>
+        <w:rPr>
+          <w:rFonts w:ascii="Times New Roman" w:hAnsi="Times New Roman" w:cs="Times New Roman"/>
+          <w:sz w:val="24"/>
+          <w:szCs w:val="24"/>
+        </w:rPr>
+        <w:t>(paralysis due to which all four limbs are affected</w:t>
+      </w:r>
+      <w:r>
+        <w:rPr>
+          <w:rFonts w:ascii="Times New Roman" w:hAnsi="Times New Roman" w:cs="Times New Roman"/>
+          <w:sz w:val="24"/>
+          <w:szCs w:val="24"/>
+        </w:rPr>
+        <w:t xml:space="preserve">). People suffering from Alzheimer’s disease tend to forget everything including their own identity, location and their kith and kin’s and people suffering from Quadriplegia sometimes cannot breathe properly and during this time their heart beat may go low or they may be uncomfortable at this time. In order to minimize the difficulties of people who are suffering from Alzheimer or Quadriplegia, we propose a method to locate such person and tracking vitals such has heart beat and body temperature to ensure better care of patient in critical situation. We achieve the monitoring of health care of affected individuals by an android to show varying heart beat and temperature. The process involves generation of patient heart beat and body temperature using appropriate Sensor that are embedded on the Raspberry pi board. We have also added AWS (Amazon web service), where the data generated are send to the server that is created using EC2 (Elastic compute Generation 2) AWS service and later this stored data is send to the Android Application.  </w:t>
+      </w:r>
+      <w:r>
+        <w:rPr>
+          <w:rFonts w:ascii="Times New Roman" w:hAnsi="Times New Roman" w:cs="Times New Roman"/>
+          <w:sz w:val="24"/>
+          <w:szCs w:val="24"/>
+        </w:rPr>
+        <w:t>Sensors embedded in the environment are used to collect behavior and activity patterns for the purpose of detecting health changes. Early detection is the key to promoting health, independe</w:t>
+      </w:r>
+      <w:r>
+        <w:rPr>
+          <w:rFonts w:ascii="Times New Roman" w:hAnsi="Times New Roman" w:cs="Times New Roman"/>
+          <w:sz w:val="24"/>
+          <w:szCs w:val="24"/>
+        </w:rPr>
+        <w:t>nce, and function as people age.</w:t>
+      </w:r>
+    </w:p>
+    <w:p>
+      <w:pPr>
+        <w:tabs>
+          <w:tab w:val="left" w:pos="6336"/>
+        </w:tabs>
+        <w:spacing w:after="100" w:afterAutospacing="1" w:line="360" w:lineRule="auto"/>
+        <w:ind w:left="180"/>
+        <w:jc w:val="both"/>
+        <w:rPr>
+          <w:rFonts w:ascii="Times New Roman" w:hAnsi="Times New Roman" w:cs="Times New Roman"/>
+          <w:sz w:val="24"/>
+          <w:szCs w:val="24"/>
+        </w:rPr>
+      </w:pPr>
+    </w:p>
+    <w:p>
+      <w:pPr>
+        <w:tabs>
+          <w:tab w:val="left" w:pos="6336"/>
+        </w:tabs>
+        <w:spacing w:after="100" w:afterAutospacing="1" w:line="360" w:lineRule="auto"/>
+        <w:ind w:left="180"/>
+        <w:jc w:val="both"/>
+        <w:rPr>
+          <w:rFonts w:ascii="Times New Roman" w:hAnsi="Times New Roman" w:cs="Times New Roman"/>
+          <w:sz w:val="24"/>
+          <w:szCs w:val="24"/>
+        </w:rPr>
+      </w:pPr>
     </w:p>
     <w:p>
       <w:pPr>
@@ -2152,7 +2182,7 @@
                     <a:blip r:embed="rId9">
                       <a:extLst>
                         <a:ext uri="{28A0092B-C50C-407E-A947-70E740481C1C}">
-                          <a14:useLocalDpi xmlns="" xmlns:wpc="http://schemas.microsoft.com/office/word/2010/wordprocessingCanvas" xmlns:mc="http://schemas.openxmlformats.org/markup-compatibility/2006" xmlns:o="urn:schemas-microsoft-com:office:office" xmlns:v="urn:schemas-microsoft-com:vml" xmlns:wp14="http://schemas.microsoft.com/office/word/2010/wordprocessingDrawing" xmlns:w10="urn:schemas-microsoft-com:office:word" xmlns:w="http://schemas.openxmlformats.org/wordprocessingml/2006/main" xmlns:w14="http://schemas.microsoft.com/office/word/2010/wordml" xmlns:w15="http://schemas.microsoft.com/office/word/2012/wordml" xmlns:wpg="http://schemas.microsoft.com/office/word/2010/wordprocessingGroup" xmlns:wpi="http://schemas.microsoft.com/office/word/2010/wordprocessingInk" xmlns:wps="http://schemas.microsoft.com/office/word/2010/wordprocessingShape" xmlns:a14="http://schemas.microsoft.com/office/drawing/2010/main" val="0"/>
+                          <a14:useLocalDpi xmlns:a14="http://schemas.microsoft.com/office/drawing/2010/main" xmlns:wps="http://schemas.microsoft.com/office/word/2010/wordprocessingShape" xmlns:wpi="http://schemas.microsoft.com/office/word/2010/wordprocessingInk" xmlns:wpg="http://schemas.microsoft.com/office/word/2010/wordprocessingGroup" xmlns:w15="http://schemas.microsoft.com/office/word/2012/wordml" xmlns:w14="http://schemas.microsoft.com/office/word/2010/wordml" xmlns:w="http://schemas.openxmlformats.org/wordprocessingml/2006/main" xmlns:w10="urn:schemas-microsoft-com:office:word" xmlns:wp14="http://schemas.microsoft.com/office/word/2010/wordprocessingDrawing" xmlns:v="urn:schemas-microsoft-com:vml" xmlns:o="urn:schemas-microsoft-com:office:office" xmlns:mc="http://schemas.openxmlformats.org/markup-compatibility/2006" xmlns:wpc="http://schemas.microsoft.com/office/word/2010/wordprocessingCanvas" xmlns="" val="0"/>
                         </a:ext>
                       </a:extLst>
                     </a:blip>
@@ -4836,7 +4866,7 @@
                     <a:blip r:embed="rId9">
                       <a:extLst>
                         <a:ext uri="{28A0092B-C50C-407E-A947-70E740481C1C}">
-                          <a14:useLocalDpi xmlns="" xmlns:wpc="http://schemas.microsoft.com/office/word/2010/wordprocessingCanvas" xmlns:mc="http://schemas.openxmlformats.org/markup-compatibility/2006" xmlns:o="urn:schemas-microsoft-com:office:office" xmlns:v="urn:schemas-microsoft-com:vml" xmlns:wp14="http://schemas.microsoft.com/office/word/2010/wordprocessingDrawing" xmlns:w10="urn:schemas-microsoft-com:office:word" xmlns:w="http://schemas.openxmlformats.org/wordprocessingml/2006/main" xmlns:w14="http://schemas.microsoft.com/office/word/2010/wordml" xmlns:w15="http://schemas.microsoft.com/office/word/2012/wordml" xmlns:wpg="http://schemas.microsoft.com/office/word/2010/wordprocessingGroup" xmlns:wpi="http://schemas.microsoft.com/office/word/2010/wordprocessingInk" xmlns:wps="http://schemas.microsoft.com/office/word/2010/wordprocessingShape" xmlns:a14="http://schemas.microsoft.com/office/drawing/2010/main" val="0"/>
+                          <a14:useLocalDpi xmlns:a14="http://schemas.microsoft.com/office/drawing/2010/main" xmlns:wps="http://schemas.microsoft.com/office/word/2010/wordprocessingShape" xmlns:wpi="http://schemas.microsoft.com/office/word/2010/wordprocessingInk" xmlns:wpg="http://schemas.microsoft.com/office/word/2010/wordprocessingGroup" xmlns:w15="http://schemas.microsoft.com/office/word/2012/wordml" xmlns:w14="http://schemas.microsoft.com/office/word/2010/wordml" xmlns:w="http://schemas.openxmlformats.org/wordprocessingml/2006/main" xmlns:w10="urn:schemas-microsoft-com:office:word" xmlns:wp14="http://schemas.microsoft.com/office/word/2010/wordprocessingDrawing" xmlns:v="urn:schemas-microsoft-com:vml" xmlns:o="urn:schemas-microsoft-com:office:office" xmlns:mc="http://schemas.openxmlformats.org/markup-compatibility/2006" xmlns:wpc="http://schemas.microsoft.com/office/word/2010/wordprocessingCanvas" xmlns="" val="0"/>
                         </a:ext>
                       </a:extLst>
                     </a:blip>
@@ -10442,7 +10472,7 @@
                     <a:blip r:embed="rId9">
                       <a:extLst>
                         <a:ext uri="{28A0092B-C50C-407E-A947-70E740481C1C}">
-                          <a14:useLocalDpi xmlns:a14="http://schemas.microsoft.com/office/drawing/2010/main" xmlns:wps="http://schemas.microsoft.com/office/word/2010/wordprocessingShape" xmlns:wpi="http://schemas.microsoft.com/office/word/2010/wordprocessingInk" xmlns:wpg="http://schemas.microsoft.com/office/word/2010/wordprocessingGroup" xmlns:w15="http://schemas.microsoft.com/office/word/2012/wordml" xmlns:w14="http://schemas.microsoft.com/office/word/2010/wordml" xmlns:w="http://schemas.openxmlformats.org/wordprocessingml/2006/main" xmlns:w10="urn:schemas-microsoft-com:office:word" xmlns:wp14="http://schemas.microsoft.com/office/word/2010/wordprocessingDrawing" xmlns:v="urn:schemas-microsoft-com:vml" xmlns:o="urn:schemas-microsoft-com:office:office" xmlns:mc="http://schemas.openxmlformats.org/markup-compatibility/2006" xmlns:wpc="http://schemas.microsoft.com/office/word/2010/wordprocessingCanvas" xmlns="" val="0"/>
+                          <a14:useLocalDpi xmlns="" xmlns:wpc="http://schemas.microsoft.com/office/word/2010/wordprocessingCanvas" xmlns:mc="http://schemas.openxmlformats.org/markup-compatibility/2006" xmlns:o="urn:schemas-microsoft-com:office:office" xmlns:v="urn:schemas-microsoft-com:vml" xmlns:wp14="http://schemas.microsoft.com/office/word/2010/wordprocessingDrawing" xmlns:w10="urn:schemas-microsoft-com:office:word" xmlns:w="http://schemas.openxmlformats.org/wordprocessingml/2006/main" xmlns:w14="http://schemas.microsoft.com/office/word/2010/wordml" xmlns:w15="http://schemas.microsoft.com/office/word/2012/wordml" xmlns:wpg="http://schemas.microsoft.com/office/word/2010/wordprocessingGroup" xmlns:wpi="http://schemas.microsoft.com/office/word/2010/wordprocessingInk" xmlns:wps="http://schemas.microsoft.com/office/word/2010/wordprocessingShape" xmlns:a14="http://schemas.microsoft.com/office/drawing/2010/main" val="0"/>
                         </a:ext>
                       </a:extLst>
                     </a:blip>
@@ -14184,7 +14214,7 @@
                     <a:blip r:embed="rId9">
                       <a:extLst>
                         <a:ext uri="{28A0092B-C50C-407E-A947-70E740481C1C}">
-                          <a14:useLocalDpi xmlns:a14="http://schemas.microsoft.com/office/drawing/2010/main" xmlns:wps="http://schemas.microsoft.com/office/word/2010/wordprocessingShape" xmlns:wpi="http://schemas.microsoft.com/office/word/2010/wordprocessingInk" xmlns:wpg="http://schemas.microsoft.com/office/word/2010/wordprocessingGroup" xmlns:w15="http://schemas.microsoft.com/office/word/2012/wordml" xmlns:w14="http://schemas.microsoft.com/office/word/2010/wordml" xmlns:w="http://schemas.openxmlformats.org/wordprocessingml/2006/main" xmlns:w10="urn:schemas-microsoft-com:office:word" xmlns:wp14="http://schemas.microsoft.com/office/word/2010/wordprocessingDrawing" xmlns:v="urn:schemas-microsoft-com:vml" xmlns:o="urn:schemas-microsoft-com:office:office" xmlns:mc="http://schemas.openxmlformats.org/markup-compatibility/2006" xmlns:wpc="http://schemas.microsoft.com/office/word/2010/wordprocessingCanvas" xmlns="" val="0"/>
+                          <a14:useLocalDpi xmlns="" xmlns:wpc="http://schemas.microsoft.com/office/word/2010/wordprocessingCanvas" xmlns:mc="http://schemas.openxmlformats.org/markup-compatibility/2006" xmlns:o="urn:schemas-microsoft-com:office:office" xmlns:v="urn:schemas-microsoft-com:vml" xmlns:wp14="http://schemas.microsoft.com/office/word/2010/wordprocessingDrawing" xmlns:w10="urn:schemas-microsoft-com:office:word" xmlns:w="http://schemas.openxmlformats.org/wordprocessingml/2006/main" xmlns:w14="http://schemas.microsoft.com/office/word/2010/wordml" xmlns:w15="http://schemas.microsoft.com/office/word/2012/wordml" xmlns:wpg="http://schemas.microsoft.com/office/word/2010/wordprocessingGroup" xmlns:wpi="http://schemas.microsoft.com/office/word/2010/wordprocessingInk" xmlns:wps="http://schemas.microsoft.com/office/word/2010/wordprocessingShape" xmlns:a14="http://schemas.microsoft.com/office/drawing/2010/main" val="0"/>
                         </a:ext>
                       </a:extLst>
                     </a:blip>
@@ -14383,21 +14413,53 @@
         <w:tabs>
           <w:tab w:val="left" w:pos="6336"/>
         </w:tabs>
-        <w:spacing w:line="360" w:lineRule="auto"/>
-        <w:jc w:val="both"/>
-        <w:rPr>
-          <w:rFonts w:ascii="Times New Roman" w:hAnsi="Times New Roman" w:cs="Times New Roman"/>
-          <w:sz w:val="24"/>
-          <w:szCs w:val="24"/>
-        </w:rPr>
-      </w:pPr>
-      <w:r>
-        <w:rPr>
-          <w:rFonts w:ascii="Times New Roman" w:hAnsi="Times New Roman" w:cs="Times New Roman"/>
-          <w:sz w:val="24"/>
-          <w:szCs w:val="24"/>
-        </w:rPr>
-        <w:t>The aim of this project is to monitor the human Health care on an Android application, by using Heart beat  sensors  , Temperature sensor  and Raspberry pi 2 with a Tenda module. The Heart beat sensors generate an analog voltage output depending on the blood pumping rate .This output is then converted into a digital value by using an ADC and displayed on a Monitor or this can be directly  interfaced to laptop  .Later this value is sent to an Android application which generates real time alerts indicating the various users. We propose this system as this idea was brainstormed by referring to various IEEE papers and by using suitable ideas from them and also we have added some additional attractive features to the system such as providing an Amazon web services at the backend , which can be further used for data analysis and also ensures that the Android Application sends an Email alert with the location of the user by using the user’s phone’s GPS. The field of Body Sensor Network (BSN) is very useful in constantly monitoring the body’s movements in rehabilitation activities [2]. The Android application also provides persistent storage by keeping a history of previous readings that it received. This makes sure that ADL i.e. activity of daily living [1] is monitored on a long term basis .  Our view of embedded health assessment is the on-going assessment of health changes based on an individual's, behavior and activity patterns and baseline health conditions. Sensors embedded in the environment are used to collect behavior and activity patterns for the purpose of detecting health changes. Early detection is the key to promoting health, independence, and function as people age.</w:t>
+        <w:spacing w:after="100" w:afterAutospacing="1" w:line="360" w:lineRule="auto"/>
+        <w:jc w:val="both"/>
+        <w:rPr>
+          <w:rFonts w:ascii="Times New Roman" w:hAnsi="Times New Roman" w:cs="Times New Roman"/>
+          <w:sz w:val="24"/>
+          <w:szCs w:val="24"/>
+        </w:rPr>
+      </w:pPr>
+      <w:r>
+        <w:rPr>
+          <w:rFonts w:ascii="Times New Roman" w:hAnsi="Times New Roman" w:cs="Times New Roman"/>
+          <w:sz w:val="24"/>
+          <w:szCs w:val="24"/>
+        </w:rPr>
+        <w:t xml:space="preserve">Monitoring healthcare in current generation is to be given an utmost importance. Diseases are the brutal hurdles to human beneficiary. One amongst the brutal illnesses is the Alzheimer’s and Quadriplegia </w:t>
+      </w:r>
+      <w:r>
+        <w:rPr>
+          <w:rFonts w:ascii="Times New Roman" w:hAnsi="Times New Roman" w:cs="Times New Roman"/>
+          <w:sz w:val="24"/>
+          <w:szCs w:val="24"/>
+        </w:rPr>
+        <w:t>(paralysis due to which all four limbs are affected</w:t>
+      </w:r>
+      <w:r>
+        <w:rPr>
+          <w:rFonts w:ascii="Times New Roman" w:hAnsi="Times New Roman" w:cs="Times New Roman"/>
+          <w:sz w:val="24"/>
+          <w:szCs w:val="24"/>
+        </w:rPr>
+        <w:t xml:space="preserve">). People suffering from Alzheimer’s disease tend to forget everything including their own identity, location and their kith and kin’s and people suffering from Quadriplegia sometimes cannot breathe properly and during this time their heart beat may go low or they may be uncomfortable at this time. In order to minimize the difficulties of people who are suffering from Alzheimer or Quadriplegia, we propose a method to locate such person and tracking vitals such has heart beat and body temperature to ensure better care of patient in critical situation. We achieve the monitoring of health care of affected individuals by an android to show varying heart beat and temperature. The process involves generation of patient heart beat and body temperature using appropriate Sensor that are embedded on the Raspberry pi board. We have also added AWS (Amazon web service), where the data generated are send to the server that is created using EC2 (Elastic compute Generation 2) AWS service and later this stored data is send to the Android Application.  </w:t>
+      </w:r>
+      <w:r>
+        <w:rPr>
+          <w:rFonts w:ascii="Times New Roman" w:hAnsi="Times New Roman" w:cs="Times New Roman"/>
+          <w:sz w:val="24"/>
+          <w:szCs w:val="24"/>
+        </w:rPr>
+        <w:t>Sensors embedded in the environment are used to collect behavior and activity patterns for the purpose of detecting health changes. Early detection is the key to promoting health, independe</w:t>
+      </w:r>
+      <w:r>
+        <w:rPr>
+          <w:rFonts w:ascii="Times New Roman" w:hAnsi="Times New Roman" w:cs="Times New Roman"/>
+          <w:sz w:val="24"/>
+          <w:szCs w:val="24"/>
+        </w:rPr>
+        <w:t>nce, and function as people age.</w:t>
       </w:r>
     </w:p>
     <w:p>
@@ -14443,7 +14505,7 @@
           <w:sz w:val="24"/>
           <w:szCs w:val="24"/>
         </w:rPr>
-        <w:t xml:space="preserve">The people suffering from Alzheimer diseases usually forget everything including about their own identify location and their near and dear people. Hence this project proposed a method to help to locate Alzheimer patients when they venture outdoors. Also in the proposed project the Alzheimer patient health is monitored for BP, heart monitoring, body temperature. Nowadays GPS and RFID tags are available which can be effectively used to locate devices and people easily. This project proposes one of such method to address the lost Alzheimer patients and inform about their locations to near and dear. Also by tracking the health parameters of patients their well being is monitored and timely action can be taken. This method proposes to locate Alzheimer patients using RFID tags and GPS data. For this we propose a prototype of an </w:t>
+        <w:t xml:space="preserve">The people suffering from Alzheimer diseases usually forget everything including about their own identify location and their near and dear people. Hence this project proposed a method to help to locate Alzheimer patients when they venture outdoors. Also in the proposed project the Alzheimer patient health is monitored for BP, heart monitoring, body temperature. Nowadays GPS and RFID tags are available which can be effectively used to locate devices and people easily. This project proposes one of such method to address the lost Alzheimer patients and inform about their locations to near and dear. Also by tracking the health parameters of patients their well being is monitored and timely action can be taken. This method proposes to locate Alzheimer patients using RFID tags and GPS data. For this we propose a prototype of an autonomous and wireless system combining the two technologies that enables getting </w:t>
       </w:r>
       <w:r>
         <w:rPr>
@@ -14452,7 +14514,7 @@
           <w:szCs w:val="24"/>
         </w:rPr>
         <w:lastRenderedPageBreak/>
-        <w:t>autonomous and wireless system combining the two technologies that enables getting information’s about the position of Alzheimer patient from the intelligent tag, also warn about his absence. The body parameters like heart beating, body temperature are monitored and reported to doctor and relatives regularly.</w:t>
+        <w:t>information’s about the position of Alzheimer patient from the intelligent tag, also warn about his absence. The body parameters like heart beating, body temperature are monitored and reported to doctor and relatives regularly.</w:t>
       </w:r>
     </w:p>
     <w:p>
@@ -14957,7 +15019,25 @@
           <w:szCs w:val="24"/>
           <w:shd w:val="clear" w:color="auto" w:fill="FFFFFF"/>
         </w:rPr>
-        <w:t>) may give additional information about the patients condition or may be a sufficient diagnosis on its own to guide treatment. Treatment for specific cardiac rhythms is guided by</w:t>
+        <w:t xml:space="preserve">) may give additional information about the </w:t>
+      </w:r>
+      <w:r>
+        <w:rPr>
+          <w:rFonts w:ascii="Times New Roman" w:hAnsi="Times New Roman" w:cs="Times New Roman"/>
+          <w:sz w:val="24"/>
+          <w:szCs w:val="24"/>
+          <w:shd w:val="clear" w:color="auto" w:fill="FFFFFF"/>
+        </w:rPr>
+        <w:t>patient’s</w:t>
+      </w:r>
+      <w:r>
+        <w:rPr>
+          <w:rFonts w:ascii="Times New Roman" w:hAnsi="Times New Roman" w:cs="Times New Roman"/>
+          <w:sz w:val="24"/>
+          <w:szCs w:val="24"/>
+          <w:shd w:val="clear" w:color="auto" w:fill="FFFFFF"/>
+        </w:rPr>
+        <w:t xml:space="preserve"> condition or may be a sufficient diagnosis on its own to guide treatment. Treatment for specific cardiac rhythms is guided by</w:t>
       </w:r>
       <w:r>
         <w:rPr>
@@ -15224,7 +15304,7 @@
               <v:stroke startarrow="block" endarrow="block"/>
             </v:shape>
             <v:shape id="_x0000_s1087" type="#_x0000_t106" style="position:absolute;left:7667;top:3683;width:3521;height:1239" adj="1202,-7531">
-              <v:textbox>
+              <v:textbox style="mso-next-textbox:#_x0000_s1087">
                 <w:txbxContent>
                   <w:p>
                     <w:pPr>
@@ -15259,7 +15339,7 @@
             </v:shape>
             <v:shape id="_x0000_s1088" type="#_x0000_t22" style="position:absolute;left:9922;top:4433;width:959;height:990"/>
             <v:shape id="_x0000_s1089" type="#_x0000_t22" style="position:absolute;left:10243;top:4922;width:945;height:1140">
-              <v:textbox>
+              <v:textbox style="mso-next-textbox:#_x0000_s1089">
                 <w:txbxContent>
                   <w:p>
                     <w:pPr>
@@ -15273,7 +15353,7 @@
               </v:textbox>
             </v:shape>
             <v:rect id="_x0000_s1090" style="position:absolute;left:5330;top:3141;width:1956;height:465">
-              <v:textbox>
+              <v:textbox style="mso-next-textbox:#_x0000_s1090">
                 <w:txbxContent>
                   <w:p>
                     <w:r>
@@ -15293,7 +15373,7 @@
               <v:stroke startarrow="block" endarrow="block"/>
             </v:shape>
             <v:shape id="_x0000_s1094" type="#_x0000_t63" style="position:absolute;left:7472;top:5423;width:3043;height:1314" adj="19222,-690">
-              <v:textbox>
+              <v:textbox style="mso-next-textbox:#_x0000_s1094">
                 <w:txbxContent>
                   <w:p>
                     <w:pPr>
@@ -16206,7 +16286,7 @@
                     <a:blip r:embed="rId9">
                       <a:extLst>
                         <a:ext uri="{28A0092B-C50C-407E-A947-70E740481C1C}">
-                          <a14:useLocalDpi xmlns:a14="http://schemas.microsoft.com/office/drawing/2010/main" xmlns:wps="http://schemas.microsoft.com/office/word/2010/wordprocessingShape" xmlns:wpi="http://schemas.microsoft.com/office/word/2010/wordprocessingInk" xmlns:wpg="http://schemas.microsoft.com/office/word/2010/wordprocessingGroup" xmlns:w15="http://schemas.microsoft.com/office/word/2012/wordml" xmlns:w14="http://schemas.microsoft.com/office/word/2010/wordml" xmlns:w="http://schemas.openxmlformats.org/wordprocessingml/2006/main" xmlns:w10="urn:schemas-microsoft-com:office:word" xmlns:wp14="http://schemas.microsoft.com/office/word/2010/wordprocessingDrawing" xmlns:v="urn:schemas-microsoft-com:vml" xmlns:o="urn:schemas-microsoft-com:office:office" xmlns:mc="http://schemas.openxmlformats.org/markup-compatibility/2006" xmlns:wpc="http://schemas.microsoft.com/office/word/2010/wordprocessingCanvas" xmlns="" val="0"/>
+                          <a14:useLocalDpi xmlns="" xmlns:wpc="http://schemas.microsoft.com/office/word/2010/wordprocessingCanvas" xmlns:mc="http://schemas.openxmlformats.org/markup-compatibility/2006" xmlns:o="urn:schemas-microsoft-com:office:office" xmlns:v="urn:schemas-microsoft-com:vml" xmlns:wp14="http://schemas.microsoft.com/office/word/2010/wordprocessingDrawing" xmlns:w10="urn:schemas-microsoft-com:office:word" xmlns:w="http://schemas.openxmlformats.org/wordprocessingml/2006/main" xmlns:w14="http://schemas.microsoft.com/office/word/2010/wordml" xmlns:w15="http://schemas.microsoft.com/office/word/2012/wordml" xmlns:wpg="http://schemas.microsoft.com/office/word/2010/wordprocessingGroup" xmlns:wpi="http://schemas.microsoft.com/office/word/2010/wordprocessingInk" xmlns:wps="http://schemas.microsoft.com/office/word/2010/wordprocessingShape" xmlns:a14="http://schemas.microsoft.com/office/drawing/2010/main" val="0"/>
                         </a:ext>
                       </a:extLst>
                     </a:blip>
@@ -18190,7 +18270,7 @@
               <v:stroke startarrow="block" endarrow="block"/>
             </v:shape>
             <v:shape id="_x0000_s1133" type="#_x0000_t106" style="position:absolute;left:7667;top:3683;width:3521;height:1239" adj="1202,-7531">
-              <v:textbox>
+              <v:textbox style="mso-next-textbox:#_x0000_s1133">
                 <w:txbxContent>
                   <w:p>
                     <w:pPr>
@@ -18225,7 +18305,7 @@
             </v:shape>
             <v:shape id="_x0000_s1134" type="#_x0000_t22" style="position:absolute;left:9922;top:4433;width:959;height:990"/>
             <v:shape id="_x0000_s1135" type="#_x0000_t22" style="position:absolute;left:10243;top:4922;width:945;height:1140">
-              <v:textbox>
+              <v:textbox style="mso-next-textbox:#_x0000_s1135">
                 <w:txbxContent>
                   <w:p>
                     <w:pPr>
@@ -18239,7 +18319,7 @@
               </v:textbox>
             </v:shape>
             <v:rect id="_x0000_s1136" style="position:absolute;left:5330;top:3141;width:1956;height:465">
-              <v:textbox>
+              <v:textbox style="mso-next-textbox:#_x0000_s1136">
                 <w:txbxContent>
                   <w:p>
                     <w:r>
@@ -18259,7 +18339,7 @@
               <v:stroke startarrow="block" endarrow="block"/>
             </v:shape>
             <v:shape id="_x0000_s1140" type="#_x0000_t63" style="position:absolute;left:7472;top:5423;width:3043;height:1314" adj="19222,-690">
-              <v:textbox>
+              <v:textbox style="mso-next-textbox:#_x0000_s1140">
                 <w:txbxContent>
                   <w:p>
                     <w:pPr>
@@ -20405,7 +20485,7 @@
             <w:rPr>
               <w:noProof/>
             </w:rPr>
-            <w:t>7</w:t>
+            <w:t>51</w:t>
           </w:r>
         </w:fldSimple>
       </w:p>

</xml_diff>